<commit_message>
Feature 1 function requirement
</commit_message>
<xml_diff>
--- a/Fuction Requirement/Function Requirement.docx
+++ b/Fuction Requirement/Function Requirement.docx
@@ -283,80 +283,119 @@
           <w:sz w:val="28"/>
         </w:rPr>
       </w:pPr>
-    </w:p>
-    <w:p>
-      <w:pPr>
-        <w:rPr>
-          <w:rFonts w:ascii="Times New Roman" w:hAnsi="Times New Roman" w:cs="Times New Roman"/>
-          <w:sz w:val="28"/>
-        </w:rPr>
-      </w:pPr>
-    </w:p>
-    <w:p>
-      <w:pPr>
-        <w:rPr>
-          <w:rFonts w:ascii="Times New Roman" w:hAnsi="Times New Roman" w:cs="Times New Roman"/>
-          <w:sz w:val="28"/>
-        </w:rPr>
-      </w:pPr>
-    </w:p>
-    <w:p>
-      <w:pPr>
-        <w:rPr>
-          <w:rFonts w:ascii="Times New Roman" w:hAnsi="Times New Roman" w:cs="Times New Roman"/>
-          <w:sz w:val="28"/>
-        </w:rPr>
-      </w:pPr>
-    </w:p>
-    <w:p>
-      <w:pPr>
-        <w:rPr>
-          <w:rFonts w:ascii="Times New Roman" w:hAnsi="Times New Roman" w:cs="Times New Roman"/>
-          <w:sz w:val="28"/>
-        </w:rPr>
-      </w:pPr>
-    </w:p>
-    <w:p>
-      <w:pPr>
-        <w:rPr>
-          <w:rFonts w:ascii="Times New Roman" w:hAnsi="Times New Roman" w:cs="Times New Roman"/>
-          <w:sz w:val="28"/>
-        </w:rPr>
-      </w:pPr>
-    </w:p>
-    <w:p>
-      <w:pPr>
-        <w:rPr>
-          <w:rFonts w:ascii="Times New Roman" w:hAnsi="Times New Roman" w:cs="Times New Roman"/>
-          <w:sz w:val="28"/>
-        </w:rPr>
-      </w:pPr>
-    </w:p>
-    <w:p>
-      <w:pPr>
-        <w:rPr>
-          <w:rFonts w:ascii="Times New Roman" w:hAnsi="Times New Roman" w:cs="Times New Roman"/>
-          <w:sz w:val="28"/>
-        </w:rPr>
-      </w:pPr>
-    </w:p>
-    <w:p>
-      <w:pPr>
-        <w:rPr>
-          <w:rFonts w:ascii="Times New Roman" w:hAnsi="Times New Roman" w:cs="Times New Roman"/>
-          <w:sz w:val="28"/>
-        </w:rPr>
-      </w:pPr>
-    </w:p>
-    <w:p>
-      <w:pPr>
-        <w:rPr>
-          <w:rFonts w:ascii="Times New Roman" w:hAnsi="Times New Roman" w:cs="Times New Roman"/>
-          <w:sz w:val="28"/>
-        </w:rPr>
-      </w:pPr>
-    </w:p>
-    <w:p/>
+      <w:r>
+        <w:rPr>
+          <w:rFonts w:ascii="Times New Roman" w:hAnsi="Times New Roman" w:cs="Times New Roman"/>
+          <w:sz w:val="28"/>
+        </w:rPr>
+        <w:t>[URS-]: The user can view the online map.</w:t>
+      </w:r>
+    </w:p>
+    <w:p>
+      <w:pPr>
+        <w:rPr>
+          <w:rFonts w:ascii="Times New Roman" w:hAnsi="Times New Roman" w:cs="Times New Roman"/>
+          <w:sz w:val="28"/>
+        </w:rPr>
+      </w:pPr>
+      <w:r>
+        <w:rPr>
+          <w:rFonts w:ascii="Times New Roman" w:hAnsi="Times New Roman" w:cs="Times New Roman"/>
+          <w:sz w:val="28"/>
+        </w:rPr>
+        <w:t>[URS-]: The user can view the offline map.</w:t>
+      </w:r>
+    </w:p>
+    <w:p>
+      <w:pPr>
+        <w:rPr>
+          <w:rFonts w:ascii="Times New Roman" w:hAnsi="Times New Roman" w:cs="Times New Roman"/>
+          <w:sz w:val="28"/>
+        </w:rPr>
+      </w:pPr>
+      <w:r>
+        <w:rPr>
+          <w:rFonts w:ascii="Times New Roman" w:hAnsi="Times New Roman" w:cs="Times New Roman"/>
+          <w:sz w:val="28"/>
+        </w:rPr>
+        <w:t>[URS-]: The user can view help place in online map.</w:t>
+      </w:r>
+    </w:p>
+    <w:p>
+      <w:pPr>
+        <w:rPr>
+          <w:rFonts w:ascii="Times New Roman" w:hAnsi="Times New Roman" w:cs="Times New Roman"/>
+          <w:sz w:val="28"/>
+        </w:rPr>
+      </w:pPr>
+      <w:r>
+        <w:rPr>
+          <w:rFonts w:ascii="Times New Roman" w:hAnsi="Times New Roman" w:cs="Times New Roman"/>
+          <w:sz w:val="28"/>
+        </w:rPr>
+        <w:t>[URS-]: The user can view help place in offline map.</w:t>
+      </w:r>
+    </w:p>
+    <w:p>
+      <w:pPr>
+        <w:rPr>
+          <w:rFonts w:ascii="Times New Roman" w:hAnsi="Times New Roman" w:cs="Times New Roman"/>
+          <w:sz w:val="28"/>
+        </w:rPr>
+      </w:pPr>
+      <w:r>
+        <w:rPr>
+          <w:rFonts w:ascii="Times New Roman" w:hAnsi="Times New Roman" w:cs="Times New Roman"/>
+          <w:sz w:val="28"/>
+        </w:rPr>
+        <w:t>[URS-]: The user can view help information of each help place in online map.</w:t>
+      </w:r>
+    </w:p>
+    <w:p>
+      <w:pPr>
+        <w:rPr>
+          <w:rFonts w:ascii="Times New Roman" w:hAnsi="Times New Roman" w:cs="Times New Roman"/>
+          <w:sz w:val="28"/>
+        </w:rPr>
+      </w:pPr>
+      <w:r>
+        <w:rPr>
+          <w:rFonts w:ascii="Times New Roman" w:hAnsi="Times New Roman" w:cs="Times New Roman"/>
+          <w:sz w:val="28"/>
+        </w:rPr>
+        <w:t>[URS-]: The user can view help information of each help place in offline map.</w:t>
+      </w:r>
+    </w:p>
+    <w:p>
+      <w:pPr>
+        <w:rPr>
+          <w:rFonts w:ascii="Times New Roman" w:hAnsi="Times New Roman" w:cs="Times New Roman"/>
+          <w:sz w:val="28"/>
+        </w:rPr>
+      </w:pPr>
+      <w:r>
+        <w:rPr>
+          <w:rFonts w:ascii="Times New Roman" w:hAnsi="Times New Roman" w:cs="Times New Roman"/>
+          <w:sz w:val="28"/>
+        </w:rPr>
+        <w:t>[URS-]: The user can make emergency call to each help place in online map.</w:t>
+      </w:r>
+    </w:p>
+    <w:p>
+      <w:pPr>
+        <w:rPr>
+          <w:rFonts w:ascii="Times New Roman" w:hAnsi="Times New Roman" w:cs="Times New Roman"/>
+          <w:sz w:val="28"/>
+        </w:rPr>
+      </w:pPr>
+      <w:r>
+        <w:rPr>
+          <w:rFonts w:ascii="Times New Roman" w:hAnsi="Times New Roman" w:cs="Times New Roman"/>
+          <w:sz w:val="28"/>
+        </w:rPr>
+        <w:t>[URS-]: The user can make emergency call to each help place in offline map.</w:t>
+      </w:r>
+    </w:p>
     <w:sectPr>
       <w:pgSz w:w="11906" w:h="16838"/>
       <w:pgMar w:top="1440" w:right="1440" w:bottom="1440" w:left="1440" w:header="708" w:footer="708" w:gutter="0"/>
@@ -526,7 +565,7 @@
   <w:style w:type="paragraph" w:default="1" w:styleId="Normal">
     <w:name w:val="Normal"/>
     <w:qFormat/>
-    <w:rsid w:val="00E6092F"/>
+    <w:rsid w:val="00AA7082"/>
   </w:style>
   <w:style w:type="character" w:default="1" w:styleId="DefaultParagraphFont">
     <w:name w:val="Default Paragraph Font"/>

</xml_diff>